<commit_message>
Thesis version 0.9 ready
</commit_message>
<xml_diff>
--- a/1st_module/Links2.docx
+++ b/1st_module/Links2.docx
@@ -1060,7 +1060,35 @@
         <w:rPr>
           <w:lang w:val="en-US"/>
         </w:rPr>
-        <w:t>Martin G. Frasch, Hau-Tieng Wu, “Efficient fetal-maternal ECG signal separation from two maternal abdominal leads via diffusion-based channel selection”, WO2018160890A1, 07 December 2018.</w:t>
+        <w:t xml:space="preserve">Martin G. </w:t>
+      </w:r>
+      <w:proofErr w:type="spellStart"/>
+      <w:r>
+        <w:rPr>
+          <w:lang w:val="en-US"/>
+        </w:rPr>
+        <w:t>Frasch</w:t>
+      </w:r>
+      <w:proofErr w:type="spellEnd"/>
+      <w:r>
+        <w:rPr>
+          <w:lang w:val="en-US"/>
+        </w:rPr>
+        <w:t xml:space="preserve">, </w:t>
+      </w:r>
+      <w:proofErr w:type="spellStart"/>
+      <w:r>
+        <w:rPr>
+          <w:lang w:val="en-US"/>
+        </w:rPr>
+        <w:t>Hau</w:t>
+      </w:r>
+      <w:proofErr w:type="spellEnd"/>
+      <w:r>
+        <w:rPr>
+          <w:lang w:val="en-US"/>
+        </w:rPr>
+        <w:t>-Tieng Wu, “Efficient fetal-maternal ECG signal separation from two maternal abdominal leads via diffusion-based channel selection”, WO2018160890A1, 07 December 2018.</w:t>
       </w:r>
     </w:p>
     <w:p>
@@ -1081,38 +1109,15 @@
         </w:rPr>
         <w:t xml:space="preserve">Stephen Dugan, “Systems, Devices, And Methods For Tracking Abdominal Orientation And Activity For Prevention Of Poor Respiratory Disease Outcomes”, US20210077010A1, </w:t>
       </w:r>
-      <w:r>
-        <w:rPr>
-          <w:rStyle w:val="title-text"/>
-        </w:rPr>
-        <w:fldChar w:fldCharType="begin"/>
-      </w:r>
-      <w:r>
-        <w:rPr>
-          <w:rStyle w:val="title-text"/>
-          <w:lang w:val="en-US"/>
-        </w:rPr>
-        <w:instrText xml:space="preserve"> HYPERLINK "https://patents.google.com/?assignee=Smart+Human+Dynamics+Inc" </w:instrText>
-      </w:r>
-      <w:r>
-        <w:rPr>
-          <w:rStyle w:val="title-text"/>
-        </w:rPr>
-        <w:fldChar w:fldCharType="separate"/>
-      </w:r>
-      <w:r>
-        <w:rPr>
-          <w:rStyle w:val="title-text"/>
-          <w:lang w:val="en-US"/>
-        </w:rPr>
-        <w:t>Smart Human Dynamics Inc</w:t>
-      </w:r>
-      <w:r>
-        <w:rPr>
-          <w:rStyle w:val="title-text"/>
-        </w:rPr>
-        <w:fldChar w:fldCharType="end"/>
-      </w:r>
+      <w:hyperlink r:id="rId6" w:history="1">
+        <w:r>
+          <w:rPr>
+            <w:rStyle w:val="title-text"/>
+            <w:lang w:val="en-US"/>
+          </w:rPr>
+          <w:t>Smart Human Dynamics Inc</w:t>
+        </w:r>
+      </w:hyperlink>
       <w:r>
         <w:rPr>
           <w:lang w:val="en-US"/>
@@ -1129,12 +1134,48 @@
         </w:numPr>
         <w:ind w:left="0" w:firstLine="709"/>
       </w:pPr>
+      <w:proofErr w:type="spellStart"/>
       <w:r>
         <w:rPr>
           <w:lang w:val="en-US"/>
         </w:rPr>
         <w:lastRenderedPageBreak/>
-        <w:t>Jamshidian-Tehrani, Fahimeh, and Reza Sameni. "Fetal ECG extraction from time-varying and low-rank noninvasive maternal abdominal recordings." </w:t>
+        <w:t>Jamshidian</w:t>
+      </w:r>
+      <w:proofErr w:type="spellEnd"/>
+      <w:r>
+        <w:rPr>
+          <w:lang w:val="en-US"/>
+        </w:rPr>
+        <w:t xml:space="preserve">-Tehrani, </w:t>
+      </w:r>
+      <w:proofErr w:type="spellStart"/>
+      <w:r>
+        <w:rPr>
+          <w:lang w:val="en-US"/>
+        </w:rPr>
+        <w:t>Fahimeh</w:t>
+      </w:r>
+      <w:proofErr w:type="spellEnd"/>
+      <w:r>
+        <w:rPr>
+          <w:lang w:val="en-US"/>
+        </w:rPr>
+        <w:t xml:space="preserve">, and Reza </w:t>
+      </w:r>
+      <w:proofErr w:type="spellStart"/>
+      <w:r>
+        <w:rPr>
+          <w:lang w:val="en-US"/>
+        </w:rPr>
+        <w:t>Sameni</w:t>
+      </w:r>
+      <w:proofErr w:type="spellEnd"/>
+      <w:r>
+        <w:rPr>
+          <w:lang w:val="en-US"/>
+        </w:rPr>
+        <w:t>. "Fetal ECG extraction from time-varying and low-rank noninvasive maternal abdominal recordings." </w:t>
       </w:r>
       <w:proofErr w:type="spellStart"/>
       <w:r>
@@ -1162,11 +1203,33 @@
         </w:numPr>
         <w:ind w:left="0" w:firstLine="709"/>
       </w:pPr>
-      <w:r>
-        <w:rPr>
-          <w:lang w:val="en-US"/>
-        </w:rPr>
-        <w:t>Biglari, Hadis, and Reza Sameni. "Fetal motion estimation from noninvasive cardiac signal recordings." </w:t>
+      <w:proofErr w:type="spellStart"/>
+      <w:r>
+        <w:rPr>
+          <w:lang w:val="en-US"/>
+        </w:rPr>
+        <w:t>Biglari</w:t>
+      </w:r>
+      <w:proofErr w:type="spellEnd"/>
+      <w:r>
+        <w:rPr>
+          <w:lang w:val="en-US"/>
+        </w:rPr>
+        <w:t xml:space="preserve">, Hadis, and Reza </w:t>
+      </w:r>
+      <w:proofErr w:type="spellStart"/>
+      <w:r>
+        <w:rPr>
+          <w:lang w:val="en-US"/>
+        </w:rPr>
+        <w:t>Sameni</w:t>
+      </w:r>
+      <w:proofErr w:type="spellEnd"/>
+      <w:r>
+        <w:rPr>
+          <w:lang w:val="en-US"/>
+        </w:rPr>
+        <w:t>. "Fetal motion estimation from noninvasive cardiac signal recordings." </w:t>
       </w:r>
       <w:proofErr w:type="spellStart"/>
       <w:r>
@@ -1254,7 +1317,21 @@
         <w:rPr>
           <w:lang w:val="en-US"/>
         </w:rPr>
-        <w:t>Zhao, Zhidong, et al. "DeepFHR: intelligent prediction of fetal Acidemia using fetal heart rate signals based on convolutional neural network." </w:t>
+        <w:t>Zhao, Zhidong, et al. "</w:t>
+      </w:r>
+      <w:proofErr w:type="spellStart"/>
+      <w:r>
+        <w:rPr>
+          <w:lang w:val="en-US"/>
+        </w:rPr>
+        <w:t>DeepFHR</w:t>
+      </w:r>
+      <w:proofErr w:type="spellEnd"/>
+      <w:r>
+        <w:rPr>
+          <w:lang w:val="en-US"/>
+        </w:rPr>
+        <w:t>: intelligent prediction of fetal Acidemia using fetal heart rate signals based on convolutional neural network." </w:t>
       </w:r>
       <w:r>
         <w:t xml:space="preserve">BMC </w:t>
@@ -1309,11 +1386,47 @@
         </w:numPr>
         <w:ind w:left="0" w:firstLine="709"/>
       </w:pPr>
-      <w:r>
-        <w:rPr>
-          <w:lang w:val="en-US"/>
-        </w:rPr>
-        <w:t>Cömert, Zafer, and Adnan Fatih Kocamaz. "Open-access software for analysis of fetal heart rate signals." </w:t>
+      <w:proofErr w:type="spellStart"/>
+      <w:r>
+        <w:rPr>
+          <w:lang w:val="en-US"/>
+        </w:rPr>
+        <w:t>Cömert</w:t>
+      </w:r>
+      <w:proofErr w:type="spellEnd"/>
+      <w:r>
+        <w:rPr>
+          <w:lang w:val="en-US"/>
+        </w:rPr>
+        <w:t xml:space="preserve">, Zafer, and Adnan </w:t>
+      </w:r>
+      <w:proofErr w:type="spellStart"/>
+      <w:r>
+        <w:rPr>
+          <w:lang w:val="en-US"/>
+        </w:rPr>
+        <w:t>Fatih</w:t>
+      </w:r>
+      <w:proofErr w:type="spellEnd"/>
+      <w:r>
+        <w:rPr>
+          <w:lang w:val="en-US"/>
+        </w:rPr>
+        <w:t xml:space="preserve"> </w:t>
+      </w:r>
+      <w:proofErr w:type="spellStart"/>
+      <w:r>
+        <w:rPr>
+          <w:lang w:val="en-US"/>
+        </w:rPr>
+        <w:t>Kocamaz</w:t>
+      </w:r>
+      <w:proofErr w:type="spellEnd"/>
+      <w:r>
+        <w:rPr>
+          <w:lang w:val="en-US"/>
+        </w:rPr>
+        <w:t>. "Open-access software for analysis of fetal heart rate signals." </w:t>
       </w:r>
       <w:proofErr w:type="spellStart"/>
       <w:r>
@@ -1369,7 +1482,21 @@
         <w:rPr>
           <w:lang w:val="en-US"/>
         </w:rPr>
-        <w:t xml:space="preserve">Zhou, Ziqun, et al. "Morphology Extraction of Fetal Electrocardiogram by Slow-Fast LSTM Network." </w:t>
+        <w:t xml:space="preserve">Zhou, </w:t>
+      </w:r>
+      <w:proofErr w:type="spellStart"/>
+      <w:r>
+        <w:rPr>
+          <w:lang w:val="en-US"/>
+        </w:rPr>
+        <w:t>Ziqun</w:t>
+      </w:r>
+      <w:proofErr w:type="spellEnd"/>
+      <w:r>
+        <w:rPr>
+          <w:lang w:val="en-US"/>
+        </w:rPr>
+        <w:t xml:space="preserve">, et al. "Morphology Extraction of Fetal Electrocardiogram by Slow-Fast LSTM Network." </w:t>
       </w:r>
       <w:r>
         <w:t>(2020).</w:t>
@@ -1388,7 +1515,35 @@
         <w:rPr>
           <w:lang w:val="en-US"/>
         </w:rPr>
-        <w:t xml:space="preserve">R. Jozefowicz, W. Zaremba, and I. Sutskever, “An empirical exploration of recurrent network architectures,” in Proceedings of the 32nd International Conference on Machine Learning, vol. 37. </w:t>
+        <w:t xml:space="preserve">R. </w:t>
+      </w:r>
+      <w:proofErr w:type="spellStart"/>
+      <w:r>
+        <w:rPr>
+          <w:lang w:val="en-US"/>
+        </w:rPr>
+        <w:t>Jozefowicz</w:t>
+      </w:r>
+      <w:proofErr w:type="spellEnd"/>
+      <w:r>
+        <w:rPr>
+          <w:lang w:val="en-US"/>
+        </w:rPr>
+        <w:t xml:space="preserve">, W. Zaremba, and I. </w:t>
+      </w:r>
+      <w:proofErr w:type="spellStart"/>
+      <w:r>
+        <w:rPr>
+          <w:lang w:val="en-US"/>
+        </w:rPr>
+        <w:t>Sutskever</w:t>
+      </w:r>
+      <w:proofErr w:type="spellEnd"/>
+      <w:r>
+        <w:rPr>
+          <w:lang w:val="en-US"/>
+        </w:rPr>
+        <w:t xml:space="preserve">, “An empirical exploration of recurrent network architectures,” in Proceedings of the 32nd International Conference on Machine Learning, vol. 37. </w:t>
       </w:r>
       <w:r>
         <w:t xml:space="preserve">PMLR, 07–09 </w:t>
@@ -1442,7 +1597,21 @@
         <w:rPr>
           <w:lang w:val="en-US"/>
         </w:rPr>
-        <w:t>Andreotti, Fernando, et al. "An open-source framework for stress-testing non-invasive foetal ECG extraction algorithms." </w:t>
+        <w:t xml:space="preserve">Andreotti, Fernando, et al. "An open-source framework for stress-testing non-invasive </w:t>
+      </w:r>
+      <w:proofErr w:type="spellStart"/>
+      <w:r>
+        <w:rPr>
+          <w:lang w:val="en-US"/>
+        </w:rPr>
+        <w:t>foetal</w:t>
+      </w:r>
+      <w:proofErr w:type="spellEnd"/>
+      <w:r>
+        <w:rPr>
+          <w:lang w:val="en-US"/>
+        </w:rPr>
+        <w:t xml:space="preserve"> ECG extraction algorithms." </w:t>
       </w:r>
       <w:proofErr w:type="spellStart"/>
       <w:r>
@@ -1470,11 +1639,47 @@
         </w:numPr>
         <w:ind w:left="0" w:firstLine="709"/>
       </w:pPr>
-      <w:r>
-        <w:rPr>
-          <w:lang w:val="en-US"/>
-        </w:rPr>
-        <w:t xml:space="preserve">Ertugrul, Duygu Çelik, et al. "Fetal Heart Rate Monitoring System (FHRMS)." 2016 IEEE 40th Annual Computer Software and Applications Conference (COMPSAC). Vol. 2. </w:t>
+      <w:proofErr w:type="spellStart"/>
+      <w:r>
+        <w:rPr>
+          <w:lang w:val="en-US"/>
+        </w:rPr>
+        <w:t>Ertugrul</w:t>
+      </w:r>
+      <w:proofErr w:type="spellEnd"/>
+      <w:r>
+        <w:rPr>
+          <w:lang w:val="en-US"/>
+        </w:rPr>
+        <w:t xml:space="preserve">, </w:t>
+      </w:r>
+      <w:proofErr w:type="spellStart"/>
+      <w:r>
+        <w:rPr>
+          <w:lang w:val="en-US"/>
+        </w:rPr>
+        <w:t>Duygu</w:t>
+      </w:r>
+      <w:proofErr w:type="spellEnd"/>
+      <w:r>
+        <w:rPr>
+          <w:lang w:val="en-US"/>
+        </w:rPr>
+        <w:t xml:space="preserve"> </w:t>
+      </w:r>
+      <w:proofErr w:type="spellStart"/>
+      <w:r>
+        <w:rPr>
+          <w:lang w:val="en-US"/>
+        </w:rPr>
+        <w:t>Çelik</w:t>
+      </w:r>
+      <w:proofErr w:type="spellEnd"/>
+      <w:r>
+        <w:rPr>
+          <w:lang w:val="en-US"/>
+        </w:rPr>
+        <w:t xml:space="preserve">, et al. "Fetal Heart Rate Monitoring System (FHRMS)." 2016 IEEE 40th Annual Computer Software and Applications Conference (COMPSAC). Vol. 2. </w:t>
       </w:r>
       <w:r>
         <w:t>IEEE, 2016.</w:t>
@@ -1497,23 +1702,129 @@
           <w:lang w:val="en-US"/>
         </w:rPr>
         <w:lastRenderedPageBreak/>
-        <w:t>Barrie Robert HAYES-GILLCarl William BARRATTJean-Francois Pieri, “Electrode and electrode positioning arrangement for abdominal fetal electrocardiogram detection”, US8880140B2, Minoca Healthcare Ltd, 04 November 2014.</w:t>
-      </w:r>
-    </w:p>
-    <w:p>
-      <w:pPr>
-        <w:pStyle w:val="NormalMain"/>
-        <w:numPr>
-          <w:ilvl w:val="0"/>
-          <w:numId w:val="6"/>
-        </w:numPr>
-        <w:ind w:left="0" w:firstLine="709"/>
-      </w:pPr>
-      <w:r>
-        <w:rPr>
-          <w:lang w:val="en-US"/>
-        </w:rPr>
-        <w:t>Jaros, Rene, Radek Martinek, and Radana Kahankova. "Non-adaptive methods for fetal ECG signal processing: A review and appraisal." </w:t>
+        <w:t>Barrie Robert HAYES-</w:t>
+      </w:r>
+      <w:proofErr w:type="spellStart"/>
+      <w:r>
+        <w:rPr>
+          <w:lang w:val="en-US"/>
+        </w:rPr>
+        <w:t>GILLCarl</w:t>
+      </w:r>
+      <w:proofErr w:type="spellEnd"/>
+      <w:r>
+        <w:rPr>
+          <w:lang w:val="en-US"/>
+        </w:rPr>
+        <w:t xml:space="preserve"> William </w:t>
+      </w:r>
+      <w:proofErr w:type="spellStart"/>
+      <w:r>
+        <w:rPr>
+          <w:lang w:val="en-US"/>
+        </w:rPr>
+        <w:t>BARRATTJean</w:t>
+      </w:r>
+      <w:proofErr w:type="spellEnd"/>
+      <w:r>
+        <w:rPr>
+          <w:lang w:val="en-US"/>
+        </w:rPr>
+        <w:t xml:space="preserve">-Francois </w:t>
+      </w:r>
+      <w:proofErr w:type="spellStart"/>
+      <w:r>
+        <w:rPr>
+          <w:lang w:val="en-US"/>
+        </w:rPr>
+        <w:t>Pieri</w:t>
+      </w:r>
+      <w:proofErr w:type="spellEnd"/>
+      <w:r>
+        <w:rPr>
+          <w:lang w:val="en-US"/>
+        </w:rPr>
+        <w:t xml:space="preserve">, “Electrode and electrode positioning arrangement for abdominal fetal electrocardiogram detection”, US8880140B2, </w:t>
+      </w:r>
+      <w:proofErr w:type="spellStart"/>
+      <w:r>
+        <w:rPr>
+          <w:lang w:val="en-US"/>
+        </w:rPr>
+        <w:t>Minoca</w:t>
+      </w:r>
+      <w:proofErr w:type="spellEnd"/>
+      <w:r>
+        <w:rPr>
+          <w:lang w:val="en-US"/>
+        </w:rPr>
+        <w:t xml:space="preserve"> Healthcare Ltd, 04 November 2014.</w:t>
+      </w:r>
+    </w:p>
+    <w:p>
+      <w:pPr>
+        <w:pStyle w:val="NormalMain"/>
+        <w:numPr>
+          <w:ilvl w:val="0"/>
+          <w:numId w:val="6"/>
+        </w:numPr>
+        <w:ind w:left="0" w:firstLine="709"/>
+      </w:pPr>
+      <w:proofErr w:type="spellStart"/>
+      <w:r>
+        <w:rPr>
+          <w:lang w:val="en-US"/>
+        </w:rPr>
+        <w:t>Jaros</w:t>
+      </w:r>
+      <w:proofErr w:type="spellEnd"/>
+      <w:r>
+        <w:rPr>
+          <w:lang w:val="en-US"/>
+        </w:rPr>
+        <w:t xml:space="preserve">, Rene, Radek </w:t>
+      </w:r>
+      <w:proofErr w:type="spellStart"/>
+      <w:r>
+        <w:rPr>
+          <w:lang w:val="en-US"/>
+        </w:rPr>
+        <w:t>Martinek</w:t>
+      </w:r>
+      <w:proofErr w:type="spellEnd"/>
+      <w:r>
+        <w:rPr>
+          <w:lang w:val="en-US"/>
+        </w:rPr>
+        <w:t xml:space="preserve">, and </w:t>
+      </w:r>
+      <w:proofErr w:type="spellStart"/>
+      <w:r>
+        <w:rPr>
+          <w:lang w:val="en-US"/>
+        </w:rPr>
+        <w:t>Radana</w:t>
+      </w:r>
+      <w:proofErr w:type="spellEnd"/>
+      <w:r>
+        <w:rPr>
+          <w:lang w:val="en-US"/>
+        </w:rPr>
+        <w:t xml:space="preserve"> </w:t>
+      </w:r>
+      <w:proofErr w:type="spellStart"/>
+      <w:r>
+        <w:rPr>
+          <w:lang w:val="en-US"/>
+        </w:rPr>
+        <w:t>Kahankova</w:t>
+      </w:r>
+      <w:proofErr w:type="spellEnd"/>
+      <w:r>
+        <w:rPr>
+          <w:lang w:val="en-US"/>
+        </w:rPr>
+        <w:t>. "Non-adaptive methods for fetal ECG signal processing: A review and appraisal." </w:t>
       </w:r>
       <w:proofErr w:type="spellStart"/>
       <w:r>
@@ -1533,11 +1844,19 @@
         </w:numPr>
         <w:ind w:left="0" w:firstLine="709"/>
       </w:pPr>
-      <w:r>
-        <w:rPr>
-          <w:lang w:val="en-US"/>
-        </w:rPr>
-        <w:t>Martinek, Radek, et al. "Comparative effectiveness of ICA and PCA in extraction of fetal ECG from abdominal signals: Toward non-invasive fetal monitoring." </w:t>
+      <w:proofErr w:type="spellStart"/>
+      <w:r>
+        <w:rPr>
+          <w:lang w:val="en-US"/>
+        </w:rPr>
+        <w:t>Martinek</w:t>
+      </w:r>
+      <w:proofErr w:type="spellEnd"/>
+      <w:r>
+        <w:rPr>
+          <w:lang w:val="en-US"/>
+        </w:rPr>
+        <w:t>, Radek, et al. "Comparative effectiveness of ICA and PCA in extraction of fetal ECG from abdominal signals: Toward non-invasive fetal monitoring." </w:t>
       </w:r>
       <w:proofErr w:type="spellStart"/>
       <w:r>
@@ -1576,27 +1895,71 @@
           <w:lang w:val="en-US"/>
         </w:rPr>
       </w:pPr>
-      <w:r>
-        <w:rPr>
-          <w:lang w:val="en-US"/>
-        </w:rPr>
-        <w:t>Sameni, Reza, Christian Jutten, and Mohammad B. Shamsollahi. "What ICA provides for ECG processing: Application to noninvasive fetal ECG extraction." 2006 IEEE International Symposium on Signal Processing and Information Technology. IEEE, 2006.</w:t>
-      </w:r>
-    </w:p>
-    <w:p>
-      <w:pPr>
-        <w:pStyle w:val="NormalMain"/>
-        <w:numPr>
-          <w:ilvl w:val="0"/>
-          <w:numId w:val="6"/>
-        </w:numPr>
-        <w:ind w:left="0" w:firstLine="709"/>
-      </w:pPr>
-      <w:r>
-        <w:rPr>
-          <w:lang w:val="en-US"/>
-        </w:rPr>
-        <w:t>Agostinelli, Angela, et al. "Noninvasive fetal electrocardiography: an overview of the signal electrophysiological meaning, recording procedures, and processing techniques." </w:t>
+      <w:proofErr w:type="spellStart"/>
+      <w:r>
+        <w:rPr>
+          <w:lang w:val="en-US"/>
+        </w:rPr>
+        <w:t>Sameni</w:t>
+      </w:r>
+      <w:proofErr w:type="spellEnd"/>
+      <w:r>
+        <w:rPr>
+          <w:lang w:val="en-US"/>
+        </w:rPr>
+        <w:t xml:space="preserve">, Reza, Christian </w:t>
+      </w:r>
+      <w:proofErr w:type="spellStart"/>
+      <w:r>
+        <w:rPr>
+          <w:lang w:val="en-US"/>
+        </w:rPr>
+        <w:t>Jutten</w:t>
+      </w:r>
+      <w:proofErr w:type="spellEnd"/>
+      <w:r>
+        <w:rPr>
+          <w:lang w:val="en-US"/>
+        </w:rPr>
+        <w:t xml:space="preserve">, and Mohammad B. </w:t>
+      </w:r>
+      <w:proofErr w:type="spellStart"/>
+      <w:r>
+        <w:rPr>
+          <w:lang w:val="en-US"/>
+        </w:rPr>
+        <w:t>Shamsollahi</w:t>
+      </w:r>
+      <w:proofErr w:type="spellEnd"/>
+      <w:r>
+        <w:rPr>
+          <w:lang w:val="en-US"/>
+        </w:rPr>
+        <w:t>. "What ICA provides for ECG processing: Application to noninvasive fetal ECG extraction." 2006 IEEE International Symposium on Signal Processing and Information Technology. IEEE, 2006.</w:t>
+      </w:r>
+    </w:p>
+    <w:p>
+      <w:pPr>
+        <w:pStyle w:val="NormalMain"/>
+        <w:numPr>
+          <w:ilvl w:val="0"/>
+          <w:numId w:val="6"/>
+        </w:numPr>
+        <w:ind w:left="0" w:firstLine="709"/>
+      </w:pPr>
+      <w:proofErr w:type="spellStart"/>
+      <w:r>
+        <w:rPr>
+          <w:lang w:val="en-US"/>
+        </w:rPr>
+        <w:t>Agostinelli</w:t>
+      </w:r>
+      <w:proofErr w:type="spellEnd"/>
+      <w:r>
+        <w:rPr>
+          <w:lang w:val="en-US"/>
+        </w:rPr>
+        <w:t>, Angela, et al. "Noninvasive fetal electrocardiography: an overview of the signal electrophysiological meaning, recording procedures, and processing techniques." </w:t>
       </w:r>
       <w:proofErr w:type="spellStart"/>
       <w:r>
@@ -1640,11 +2003,19 @@
         </w:numPr>
         <w:ind w:left="0" w:firstLine="709"/>
       </w:pPr>
-      <w:r>
-        <w:rPr>
-          <w:lang w:val="en-US"/>
-        </w:rPr>
-        <w:t>Varanini, M., et al. "An efficient unsupervised fetal QRS complex detection from abdominal maternal ECG." </w:t>
+      <w:proofErr w:type="spellStart"/>
+      <w:r>
+        <w:rPr>
+          <w:lang w:val="en-US"/>
+        </w:rPr>
+        <w:t>Varanini</w:t>
+      </w:r>
+      <w:proofErr w:type="spellEnd"/>
+      <w:r>
+        <w:rPr>
+          <w:lang w:val="en-US"/>
+        </w:rPr>
+        <w:t>, M., et al. "An efficient unsupervised fetal QRS complex detection from abdominal maternal ECG." </w:t>
       </w:r>
       <w:proofErr w:type="spellStart"/>
       <w:r>
@@ -1672,11 +2043,61 @@
         </w:numPr>
         <w:ind w:left="0" w:firstLine="709"/>
       </w:pPr>
-      <w:r>
-        <w:rPr>
-          <w:lang w:val="en-US"/>
-        </w:rPr>
-        <w:t>Sutha, S., E. Jebamalar Leavline, and D. A. A. G. Singh. "A comprehensive study on wavelet based shrinkage methods for denoising natural images." </w:t>
+      <w:proofErr w:type="spellStart"/>
+      <w:r>
+        <w:rPr>
+          <w:lang w:val="en-US"/>
+        </w:rPr>
+        <w:t>Sutha</w:t>
+      </w:r>
+      <w:proofErr w:type="spellEnd"/>
+      <w:r>
+        <w:rPr>
+          <w:lang w:val="en-US"/>
+        </w:rPr>
+        <w:t xml:space="preserve">, S., E. </w:t>
+      </w:r>
+      <w:proofErr w:type="spellStart"/>
+      <w:r>
+        <w:rPr>
+          <w:lang w:val="en-US"/>
+        </w:rPr>
+        <w:t>Jebamalar</w:t>
+      </w:r>
+      <w:proofErr w:type="spellEnd"/>
+      <w:r>
+        <w:rPr>
+          <w:lang w:val="en-US"/>
+        </w:rPr>
+        <w:t xml:space="preserve"> </w:t>
+      </w:r>
+      <w:proofErr w:type="spellStart"/>
+      <w:r>
+        <w:rPr>
+          <w:lang w:val="en-US"/>
+        </w:rPr>
+        <w:t>Leavline</w:t>
+      </w:r>
+      <w:proofErr w:type="spellEnd"/>
+      <w:r>
+        <w:rPr>
+          <w:lang w:val="en-US"/>
+        </w:rPr>
+        <w:t xml:space="preserve">, and D. A. A. G. Singh. "A comprehensive study on </w:t>
+      </w:r>
+      <w:proofErr w:type="gramStart"/>
+      <w:r>
+        <w:rPr>
+          <w:lang w:val="en-US"/>
+        </w:rPr>
+        <w:t>wavelet based</w:t>
+      </w:r>
+      <w:proofErr w:type="gramEnd"/>
+      <w:r>
+        <w:rPr>
+          <w:lang w:val="en-US"/>
+        </w:rPr>
+        <w:t xml:space="preserve"> shrinkage methods for denoising natural images." </w:t>
       </w:r>
       <w:r>
         <w:t xml:space="preserve">WSEAS </w:t>
@@ -1943,11 +2364,52 @@
           <w:lang w:val="en-US"/>
         </w:rPr>
       </w:pPr>
-      <w:r>
-        <w:rPr>
-          <w:lang w:val="en-US"/>
-        </w:rPr>
-        <w:t>Chudácčk, Václav, et al. "Fetal heart rate data pre-processing and annotation." 2009 9th International Conference on Information Technology and Applications in Biomedicine. IEEE, 2009.</w:t>
+      <w:proofErr w:type="spellStart"/>
+      <w:r>
+        <w:rPr>
+          <w:lang w:val="en-US"/>
+        </w:rPr>
+        <w:t>Chudácčk</w:t>
+      </w:r>
+      <w:proofErr w:type="spellEnd"/>
+      <w:r>
+        <w:rPr>
+          <w:lang w:val="en-US"/>
+        </w:rPr>
+        <w:t>, Václav, et al. "Fetal heart rate data pre-processing and annotation." 2009 9th International Conference on Information Technology and Applications in Biomedicine. IEEE, 2009.</w:t>
+      </w:r>
+    </w:p>
+    <w:p>
+      <w:pPr>
+        <w:pStyle w:val="NormalMain"/>
+        <w:numPr>
+          <w:ilvl w:val="0"/>
+          <w:numId w:val="6"/>
+        </w:numPr>
+        <w:ind w:left="0" w:firstLine="709"/>
+        <w:rPr>
+          <w:lang w:val="en-US"/>
+        </w:rPr>
+      </w:pPr>
+      <w:r>
+        <w:rPr>
+          <w:lang w:val="en-US"/>
+        </w:rPr>
+        <w:t xml:space="preserve">Zhao, Zhidong, Yang Zhang, and </w:t>
+      </w:r>
+      <w:proofErr w:type="spellStart"/>
+      <w:r>
+        <w:rPr>
+          <w:lang w:val="en-US"/>
+        </w:rPr>
+        <w:t>Yanjun</w:t>
+      </w:r>
+      <w:proofErr w:type="spellEnd"/>
+      <w:r>
+        <w:rPr>
+          <w:lang w:val="en-US"/>
+        </w:rPr>
+        <w:t xml:space="preserve"> Deng. "A comprehensive feature analysis of the fetal heart rate signal for the intelligent assessment of fetal state." Journal of clinical medicine 7.8 (2018): 223.</w:t>
       </w:r>
       <w:bookmarkStart w:id="0" w:name="_GoBack"/>
       <w:bookmarkEnd w:id="0"/>

</xml_diff>